<commit_message>
Added register file, started to write ALU module
</commit_message>
<xml_diff>
--- a/docs/План диплома.docx
+++ b/docs/План диплома.docx
@@ -205,13 +205,7 @@
         <w:spacing w:after="0"/>
       </w:pPr>
       <w:r>
-        <w:t xml:space="preserve">Стадия «АЛУ»: </w:t>
-      </w:r>
-      <w:r>
-        <w:t>создание описания</w:t>
-      </w:r>
-      <w:r>
-        <w:t xml:space="preserve"> комбинированного сумматора-</w:t>
+        <w:t>Стадия «АЛУ»: создание описания комбинированного сумматора-</w:t>
       </w:r>
       <w:proofErr w:type="spellStart"/>
       <w:r>
@@ -259,13 +253,7 @@
         <w:spacing w:after="0"/>
       </w:pPr>
       <w:r>
-        <w:t xml:space="preserve">Стадия «АЛУ»: </w:t>
-      </w:r>
-      <w:r>
-        <w:t>верификация описания</w:t>
-      </w:r>
-      <w:r>
-        <w:t xml:space="preserve"> комбинированного сумматора-</w:t>
+        <w:t>Стадия «АЛУ»: верификация описания комбинированного сумматора-</w:t>
       </w:r>
       <w:proofErr w:type="spellStart"/>
       <w:r>
@@ -313,10 +301,7 @@
         <w:spacing w:after="0"/>
       </w:pPr>
       <w:r>
-        <w:t xml:space="preserve">Стадия «АЛУ»: </w:t>
-      </w:r>
-      <w:r>
-        <w:t>проектирование блока быстрого сдвига</w:t>
+        <w:t>Стадия «АЛУ»: проектирование блока быстрого сдвига</w:t>
       </w:r>
       <w:proofErr w:type="gramStart"/>
       <w:r>
@@ -348,13 +333,7 @@
         </w:numPr>
       </w:pPr>
       <w:r>
-        <w:t xml:space="preserve">Стадия «АЛУ»: </w:t>
-      </w:r>
-      <w:r>
-        <w:t>создание описания</w:t>
-      </w:r>
-      <w:r>
-        <w:t xml:space="preserve"> блока быстрого сдвига</w:t>
+        <w:t>Стадия «АЛУ»: создание описания блока быстрого сдвига</w:t>
       </w:r>
       <w:proofErr w:type="gramStart"/>
       <w:r>
@@ -386,13 +365,7 @@
         </w:numPr>
       </w:pPr>
       <w:r>
-        <w:t xml:space="preserve">Стадия «АЛУ»: </w:t>
-      </w:r>
-      <w:r>
-        <w:t>верификация</w:t>
-      </w:r>
-      <w:r>
-        <w:t xml:space="preserve"> блока быстрого сдвига</w:t>
+        <w:t>Стадия «АЛУ»: верификация блока быстрого сдвига</w:t>
       </w:r>
       <w:proofErr w:type="gramStart"/>
       <w:r>
@@ -437,10 +410,7 @@
         </w:numPr>
       </w:pPr>
       <w:r>
-        <w:t>Стадия «АЛУ»: проектирование блока</w:t>
-      </w:r>
-      <w:r>
-        <w:t xml:space="preserve"> побитовых операций</w:t>
+        <w:t>Стадия «АЛУ»: проектирование блока побитовых операций</w:t>
       </w:r>
       <w:proofErr w:type="gramStart"/>
       <w:r>
@@ -470,13 +440,7 @@
         </w:numPr>
       </w:pPr>
       <w:r>
-        <w:t xml:space="preserve">Стадия «АЛУ»: </w:t>
-      </w:r>
-      <w:r>
-        <w:t>создание описания</w:t>
-      </w:r>
-      <w:r>
-        <w:t xml:space="preserve"> блока побитовых операций</w:t>
+        <w:t>Стадия «АЛУ»: создание описания блока побитовых операций</w:t>
       </w:r>
       <w:proofErr w:type="gramStart"/>
       <w:r>
@@ -506,13 +470,7 @@
         </w:numPr>
       </w:pPr>
       <w:r>
-        <w:t xml:space="preserve">Стадия «АЛУ»: </w:t>
-      </w:r>
-      <w:r>
-        <w:t>верификация</w:t>
-      </w:r>
-      <w:r>
-        <w:t xml:space="preserve"> блока побитовых операций</w:t>
+        <w:t>Стадия «АЛУ»: верификация блока побитовых операций</w:t>
       </w:r>
       <w:proofErr w:type="gramStart"/>
       <w:r>
@@ -546,10 +504,7 @@
         </w:numPr>
       </w:pPr>
       <w:r>
-        <w:t>Стадия «АЛУ»: проектирование блока</w:t>
-      </w:r>
-      <w:r>
-        <w:t xml:space="preserve"> умножителя</w:t>
+        <w:t>Стадия «АЛУ»: проектирование блока умножителя</w:t>
       </w:r>
       <w:proofErr w:type="gramStart"/>
       <w:r>
@@ -566,8 +521,6 @@
       </w:r>
       <w:r>
         <w:tab/>
-      </w:r>
-      <w:r>
         <w:t xml:space="preserve"> </w:t>
       </w:r>
       <w:r>
@@ -587,13 +540,7 @@
         </w:numPr>
       </w:pPr>
       <w:r>
-        <w:t xml:space="preserve">Стадия «АЛУ»: </w:t>
-      </w:r>
-      <w:r>
-        <w:t>создание скрипта для генерации описания</w:t>
-      </w:r>
-      <w:r>
-        <w:t xml:space="preserve"> блока умножителя</w:t>
+        <w:t>Стадия «АЛУ»: создание скрипта для генерации описания блока умножителя</w:t>
       </w:r>
       <w:proofErr w:type="gramStart"/>
       <w:r>
@@ -654,13 +601,7 @@
         </w:numPr>
       </w:pPr>
       <w:r>
-        <w:t xml:space="preserve">Стадия «АЛУ»: </w:t>
-      </w:r>
-      <w:r>
-        <w:t>генерация описания</w:t>
-      </w:r>
-      <w:r>
-        <w:t xml:space="preserve"> блока умножителя</w:t>
+        <w:t>Стадия «АЛУ»: генерация описания блока умножителя</w:t>
       </w:r>
       <w:proofErr w:type="gramStart"/>
       <w:r>
@@ -693,13 +634,7 @@
         </w:numPr>
       </w:pPr>
       <w:r>
-        <w:t xml:space="preserve">Стадия «АЛУ»: </w:t>
-      </w:r>
-      <w:r>
-        <w:t xml:space="preserve">дописывание </w:t>
-      </w:r>
-      <w:r>
-        <w:t xml:space="preserve"> блока умножителя</w:t>
+        <w:t>Стадия «АЛУ»: дописывание  блока умножителя</w:t>
       </w:r>
       <w:proofErr w:type="gramStart"/>
       <w:r>
@@ -735,13 +670,7 @@
         </w:numPr>
       </w:pPr>
       <w:r>
-        <w:t xml:space="preserve">Стадия «АЛУ»: </w:t>
-      </w:r>
-      <w:r>
-        <w:t xml:space="preserve">верификация </w:t>
-      </w:r>
-      <w:r>
-        <w:t xml:space="preserve"> блока умножителя</w:t>
+        <w:t>Стадия «АЛУ»: верификация  блока умножителя</w:t>
       </w:r>
       <w:proofErr w:type="gramStart"/>
       <w:r>
@@ -777,10 +706,7 @@
         </w:numPr>
       </w:pPr>
       <w:r>
-        <w:t xml:space="preserve">Стадия «АЛУ»: проектирование </w:t>
-      </w:r>
-      <w:r>
-        <w:t>блока регистра флагов и управления потоком исполнения</w:t>
+        <w:t>Стадия «АЛУ»: проектирование блока регистра флагов и управления потоком исполнения</w:t>
       </w:r>
       <w:proofErr w:type="gramStart"/>
       <w:r>
@@ -835,13 +761,7 @@
         </w:numPr>
       </w:pPr>
       <w:r>
-        <w:t>Стадия «АЛУ»:</w:t>
-      </w:r>
-      <w:r>
-        <w:t xml:space="preserve"> создание описания</w:t>
-      </w:r>
-      <w:r>
-        <w:t xml:space="preserve"> блока регистра флагов и управления потоком исполнения</w:t>
+        <w:t>Стадия «АЛУ»: создание описания блока регистра флагов и управления потоком исполнения</w:t>
       </w:r>
       <w:proofErr w:type="gramStart"/>
       <w:r>
@@ -874,8 +794,6 @@
       </w:r>
       <w:r>
         <w:tab/>
-      </w:r>
-      <w:r>
         <w:t xml:space="preserve"> </w:t>
       </w:r>
       <w:r>
@@ -895,13 +813,7 @@
         </w:numPr>
       </w:pPr>
       <w:r>
-        <w:t xml:space="preserve">Стадия «АЛУ»: </w:t>
-      </w:r>
-      <w:r>
-        <w:t>верификация</w:t>
-      </w:r>
-      <w:r>
-        <w:t xml:space="preserve"> блока регистра флагов и управления потоком исполнения</w:t>
+        <w:t>Стадия «АЛУ»: верификация блока регистра флагов и управления потоком исполнения</w:t>
       </w:r>
       <w:proofErr w:type="gramStart"/>
       <w:r>
@@ -960,10 +872,7 @@
         </w:numPr>
       </w:pPr>
       <w:r>
-        <w:t xml:space="preserve">Стадия «АЛУ»: </w:t>
-      </w:r>
-      <w:r>
-        <w:t>проверка необходимости создания блока работы с числами с плавающей точкой стандартной точности</w:t>
+        <w:t>Стадия «АЛУ»: проверка необходимости создания блока работы с числами с плавающей точкой стандартной точности</w:t>
       </w:r>
       <w:proofErr w:type="gramStart"/>
       <w:r>
@@ -988,8 +897,6 @@
       <w:r>
         <w:tab/>
       </w:r>
-      <w:bookmarkStart w:id="0" w:name="_GoBack"/>
-      <w:bookmarkEnd w:id="0"/>
       <w:r>
         <w:rPr>
           <w:i/>
@@ -1006,6 +913,14 @@
           <w:numId w:val="1"/>
         </w:numPr>
       </w:pPr>
+      <w:r>
+        <w:t xml:space="preserve">Дальше пока не придумал </w:t>
+      </w:r>
+      <w:r>
+        <w:sym w:font="Wingdings" w:char="F04A"/>
+      </w:r>
+      <w:bookmarkStart w:id="0" w:name="_GoBack"/>
+      <w:bookmarkEnd w:id="0"/>
     </w:p>
     <w:sectPr>
       <w:pgSz w:w="11906" w:h="16838"/>

</xml_diff>